<commit_message>
Assignment comments & assignemnt pdf
</commit_message>
<xml_diff>
--- a/Week-04-ECMAScript_6_and_Intermediate_JavaScript/Week-04-Coding-Assignment-1a.docx
+++ b/Week-04-ECMAScript_6_and_Intermediate_JavaScript/Week-04-Coding-Assignment-1a.docx
@@ -1,6 +1,6 @@
 
 <file path=word/document.xml><?xml version="1.0" encoding="utf-8"?>
-<w:document xmlns:wpc="http://schemas.microsoft.com/office/word/2010/wordprocessingCanvas" xmlns:cx="http://schemas.microsoft.com/office/drawing/2014/chartex" xmlns:cx1="http://schemas.microsoft.com/office/drawing/2015/9/8/chartex" xmlns:cx2="http://schemas.microsoft.com/office/drawing/2015/10/21/chartex" xmlns:cx3="http://schemas.microsoft.com/office/drawing/2016/5/9/chartex" xmlns:cx4="http://schemas.microsoft.com/office/drawing/2016/5/10/chartex" xmlns:cx5="http://schemas.microsoft.com/office/drawing/2016/5/11/chartex" xmlns:cx6="http://schemas.microsoft.com/office/drawing/2016/5/12/chartex" xmlns:cx7="http://schemas.microsoft.com/office/drawing/2016/5/13/chartex" xmlns:cx8="http://schemas.microsoft.com/office/drawing/2016/5/14/chartex" xmlns:mc="http://schemas.openxmlformats.org/markup-compatibility/2006" xmlns:aink="http://schemas.microsoft.com/office/drawing/2016/ink" xmlns:am3d="http://schemas.microsoft.com/office/drawing/2017/model3d" xmlns:o="urn:schemas-microsoft-com:office:office" xmlns:oel="http://schemas.microsoft.com/office/2019/extlst" xmlns:r="http://schemas.openxmlformats.org/officeDocument/2006/relationships" xmlns:m="http://schemas.openxmlformats.org/officeDocument/2006/math" xmlns:v="urn:schemas-microsoft-com:vml" xmlns:wp14="http://schemas.microsoft.com/office/word/2010/wordprocessingDrawing" xmlns:wp="http://schemas.openxmlformats.org/drawingml/2006/wordprocessingDrawing" xmlns:w10="urn:schemas-microsoft-com:office:word" xmlns:w="http://schemas.openxmlformats.org/wordprocessingml/2006/main" xmlns:w14="http://schemas.microsoft.com/office/word/2010/wordml" xmlns:w15="http://schemas.microsoft.com/office/word/2012/wordml" xmlns:w16cex="http://schemas.microsoft.com/office/word/2018/wordml/cex" xmlns:w16cid="http://schemas.microsoft.com/office/word/2016/wordml/cid" xmlns:w16="http://schemas.microsoft.com/office/word/2018/wordml" xmlns:w16sdtdh="http://schemas.microsoft.com/office/word/2020/wordml/sdtdatahash" xmlns:w16se="http://schemas.microsoft.com/office/word/2015/wordml/symex" xmlns:wpg="http://schemas.microsoft.com/office/word/2010/wordprocessingGroup" xmlns:wpi="http://schemas.microsoft.com/office/word/2010/wordprocessingInk" xmlns:wne="http://schemas.microsoft.com/office/word/2006/wordml" xmlns:wps="http://schemas.microsoft.com/office/word/2010/wordprocessingShape" mc:Ignorable="w14 w15 w16se w16cid w16 w16cex w16sdtdh wp14">
+<w:document xmlns:wpc="http://schemas.microsoft.com/office/word/2010/wordprocessingCanvas" xmlns:cx="http://schemas.microsoft.com/office/drawing/2014/chartex" xmlns:cx1="http://schemas.microsoft.com/office/drawing/2015/9/8/chartex" xmlns:cx2="http://schemas.microsoft.com/office/drawing/2015/10/21/chartex" xmlns:cx3="http://schemas.microsoft.com/office/drawing/2016/5/9/chartex" xmlns:cx4="http://schemas.microsoft.com/office/drawing/2016/5/10/chartex" xmlns:cx5="http://schemas.microsoft.com/office/drawing/2016/5/11/chartex" xmlns:cx6="http://schemas.microsoft.com/office/drawing/2016/5/12/chartex" xmlns:cx7="http://schemas.microsoft.com/office/drawing/2016/5/13/chartex" xmlns:cx8="http://schemas.microsoft.com/office/drawing/2016/5/14/chartex" xmlns:mc="http://schemas.openxmlformats.org/markup-compatibility/2006" xmlns:aink="http://schemas.microsoft.com/office/drawing/2016/ink" xmlns:am3d="http://schemas.microsoft.com/office/drawing/2017/model3d" xmlns:o="urn:schemas-microsoft-com:office:office" xmlns:oel="http://schemas.microsoft.com/office/2019/extlst" xmlns:r="http://schemas.openxmlformats.org/officeDocument/2006/relationships" xmlns:m="http://schemas.openxmlformats.org/officeDocument/2006/math" xmlns:v="urn:schemas-microsoft-com:vml" xmlns:wp14="http://schemas.microsoft.com/office/word/2010/wordprocessingDrawing" xmlns:wp="http://schemas.openxmlformats.org/drawingml/2006/wordprocessingDrawing" xmlns:w10="urn:schemas-microsoft-com:office:word" xmlns:w="http://schemas.openxmlformats.org/wordprocessingml/2006/main" xmlns:w14="http://schemas.microsoft.com/office/word/2010/wordml" xmlns:w15="http://schemas.microsoft.com/office/word/2012/wordml" xmlns:w16cex="http://schemas.microsoft.com/office/word/2018/wordml/cex" xmlns:w16cid="http://schemas.microsoft.com/office/word/2016/wordml/cid" xmlns:w16="http://schemas.microsoft.com/office/word/2018/wordml" xmlns:w16du="http://schemas.microsoft.com/office/word/2023/wordml/word16du" xmlns:w16sdtdh="http://schemas.microsoft.com/office/word/2020/wordml/sdtdatahash" xmlns:w16se="http://schemas.microsoft.com/office/word/2015/wordml/symex" xmlns:wpg="http://schemas.microsoft.com/office/word/2010/wordprocessingGroup" xmlns:wpi="http://schemas.microsoft.com/office/word/2010/wordprocessingInk" xmlns:wne="http://schemas.microsoft.com/office/word/2006/wordml" xmlns:wps="http://schemas.microsoft.com/office/word/2010/wordprocessingShape" mc:Ignorable="w14 w15 w16se w16cid w16 w16cex w16sdtdh wp14">
   <w:body>
     <w:p>
       <w:pPr>
@@ -34,10 +34,17 @@
     <w:p>
       <w:pPr>
         <w:rPr>
-          <w:b/>
-          <w:szCs w:val="24"/>
-        </w:rPr>
-      </w:pPr>
+          <w:bCs/>
+          <w:szCs w:val="24"/>
+        </w:rPr>
+      </w:pPr>
+      <w:r>
+        <w:rPr>
+          <w:bCs/>
+          <w:szCs w:val="24"/>
+        </w:rPr>
+        <w:t>https://github.com/mcmacias/PromineoTech/tree/main/Week-04-ECMAScript_6_and_Intermediate_JavaScript</w:t>
+      </w:r>
     </w:p>
     <w:p>
       <w:pPr>
@@ -53,13 +60,29 @@
         </w:rPr>
         <w:t>URL to Your Coding Assignment Video:</w:t>
       </w:r>
-      <w:r>
-        <w:rPr>
-          <w:b/>
-          <w:szCs w:val="24"/>
-        </w:rPr>
-        <w:br/>
-      </w:r>
+    </w:p>
+    <w:p>
+      <w:pPr>
+        <w:rPr>
+          <w:b/>
+          <w:szCs w:val="24"/>
+        </w:rPr>
+      </w:pPr>
+      <w:r>
+        <w:rPr>
+          <w:b/>
+          <w:szCs w:val="24"/>
+        </w:rPr>
+        <w:t>here</w:t>
+      </w:r>
+    </w:p>
+    <w:p>
+      <w:pPr>
+        <w:rPr>
+          <w:b/>
+          <w:szCs w:val="24"/>
+        </w:rPr>
+      </w:pPr>
     </w:p>
     <w:p>
       <w:pPr>
@@ -421,27 +444,7 @@
           <w:szCs w:val="24"/>
           <w:u w:val="single"/>
         </w:rPr>
-        <w:t xml:space="preserve"> -- using </w:t>
-      </w:r>
-      <w:proofErr w:type="gramStart"/>
-      <w:r>
-        <w:rPr>
-          <w:bCs/>
-          <w:color w:val="000000" w:themeColor="text1"/>
-          <w:szCs w:val="24"/>
-          <w:u w:val="single"/>
-        </w:rPr>
-        <w:t>console.log(</w:t>
-      </w:r>
-      <w:proofErr w:type="gramEnd"/>
-      <w:r>
-        <w:rPr>
-          <w:bCs/>
-          <w:color w:val="000000" w:themeColor="text1"/>
-          <w:szCs w:val="24"/>
-          <w:u w:val="single"/>
-        </w:rPr>
-        <w:t>)</w:t>
+        <w:t xml:space="preserve"> -- using console.log()</w:t>
       </w:r>
       <w:r>
         <w:rPr>
@@ -536,7 +539,6 @@
           <w:szCs w:val="24"/>
         </w:rPr>
       </w:pPr>
-      <w:proofErr w:type="gramStart"/>
       <w:r>
         <w:rPr>
           <w:b/>
@@ -546,7 +548,6 @@
         </w:rPr>
         <w:t>ages[</w:t>
       </w:r>
-      <w:proofErr w:type="gramEnd"/>
       <w:r>
         <w:rPr>
           <w:b/>
@@ -620,21 +621,7 @@
         <w:rPr>
           <w:szCs w:val="24"/>
         </w:rPr>
-        <w:t>(</w:t>
-      </w:r>
-      <w:proofErr w:type="gramStart"/>
-      <w:r>
-        <w:rPr>
-          <w:szCs w:val="24"/>
-        </w:rPr>
-        <w:t>works</w:t>
-      </w:r>
-      <w:proofErr w:type="gramEnd"/>
-      <w:r>
-        <w:rPr>
-          <w:szCs w:val="24"/>
-        </w:rPr>
-        <w:t xml:space="preserve"> for arrays of different lengths).</w:t>
+        <w:t>(works for arrays of different lengths).</w:t>
       </w:r>
     </w:p>
     <w:p>
@@ -1238,7 +1225,6 @@
         </w:rPr>
         <w:t xml:space="preserve">two parameters, </w:t>
       </w:r>
-      <w:proofErr w:type="gramStart"/>
       <w:r>
         <w:rPr>
           <w:b/>
@@ -1247,7 +1233,6 @@
         </w:rPr>
         <w:t>word</w:t>
       </w:r>
-      <w:proofErr w:type="gramEnd"/>
       <w:r>
         <w:rPr>
           <w:szCs w:val="24"/>
@@ -1278,21 +1263,7 @@
         <w:rPr>
           <w:szCs w:val="24"/>
         </w:rPr>
-        <w:t>word concatenated to itself n number of times. (</w:t>
-      </w:r>
-      <w:proofErr w:type="gramStart"/>
-      <w:r>
-        <w:rPr>
-          <w:szCs w:val="24"/>
-        </w:rPr>
-        <w:t>i.e.</w:t>
-      </w:r>
-      <w:proofErr w:type="gramEnd"/>
-      <w:r>
-        <w:rPr>
-          <w:szCs w:val="24"/>
-        </w:rPr>
-        <w:t xml:space="preserve"> if I pass in </w:t>
+        <w:t xml:space="preserve">word concatenated to itself n number of times. (i.e. if I pass in </w:t>
       </w:r>
       <w:r>
         <w:rPr>
@@ -1378,6 +1349,7 @@
         <w:rPr>
           <w:szCs w:val="24"/>
         </w:rPr>
+        <w:lastRenderedPageBreak/>
         <w:t xml:space="preserve">Write a </w:t>
       </w:r>
       <w:r>
@@ -2123,7 +2095,7 @@
 </file>
 
 <file path=word/endnotes.xml><?xml version="1.0" encoding="utf-8"?>
-<w:endnotes xmlns:wpc="http://schemas.microsoft.com/office/word/2010/wordprocessingCanvas" xmlns:cx="http://schemas.microsoft.com/office/drawing/2014/chartex" xmlns:cx1="http://schemas.microsoft.com/office/drawing/2015/9/8/chartex" xmlns:cx2="http://schemas.microsoft.com/office/drawing/2015/10/21/chartex" xmlns:cx3="http://schemas.microsoft.com/office/drawing/2016/5/9/chartex" xmlns:cx4="http://schemas.microsoft.com/office/drawing/2016/5/10/chartex" xmlns:cx5="http://schemas.microsoft.com/office/drawing/2016/5/11/chartex" xmlns:cx6="http://schemas.microsoft.com/office/drawing/2016/5/12/chartex" xmlns:cx7="http://schemas.microsoft.com/office/drawing/2016/5/13/chartex" xmlns:cx8="http://schemas.microsoft.com/office/drawing/2016/5/14/chartex" xmlns:mc="http://schemas.openxmlformats.org/markup-compatibility/2006" xmlns:aink="http://schemas.microsoft.com/office/drawing/2016/ink" xmlns:am3d="http://schemas.microsoft.com/office/drawing/2017/model3d" xmlns:o="urn:schemas-microsoft-com:office:office" xmlns:oel="http://schemas.microsoft.com/office/2019/extlst" xmlns:r="http://schemas.openxmlformats.org/officeDocument/2006/relationships" xmlns:m="http://schemas.openxmlformats.org/officeDocument/2006/math" xmlns:v="urn:schemas-microsoft-com:vml" xmlns:wp14="http://schemas.microsoft.com/office/word/2010/wordprocessingDrawing" xmlns:wp="http://schemas.openxmlformats.org/drawingml/2006/wordprocessingDrawing" xmlns:w10="urn:schemas-microsoft-com:office:word" xmlns:w="http://schemas.openxmlformats.org/wordprocessingml/2006/main" xmlns:w14="http://schemas.microsoft.com/office/word/2010/wordml" xmlns:w15="http://schemas.microsoft.com/office/word/2012/wordml" xmlns:w16cex="http://schemas.microsoft.com/office/word/2018/wordml/cex" xmlns:w16cid="http://schemas.microsoft.com/office/word/2016/wordml/cid" xmlns:w16="http://schemas.microsoft.com/office/word/2018/wordml" xmlns:w16sdtdh="http://schemas.microsoft.com/office/word/2020/wordml/sdtdatahash" xmlns:w16se="http://schemas.microsoft.com/office/word/2015/wordml/symex" xmlns:wpg="http://schemas.microsoft.com/office/word/2010/wordprocessingGroup" xmlns:wpi="http://schemas.microsoft.com/office/word/2010/wordprocessingInk" xmlns:wne="http://schemas.microsoft.com/office/word/2006/wordml" xmlns:wps="http://schemas.microsoft.com/office/word/2010/wordprocessingShape" mc:Ignorable="w14 w15 w16se w16cid w16 w16cex w16sdtdh wp14">
+<w:endnotes xmlns:wpc="http://schemas.microsoft.com/office/word/2010/wordprocessingCanvas" xmlns:cx="http://schemas.microsoft.com/office/drawing/2014/chartex" xmlns:cx1="http://schemas.microsoft.com/office/drawing/2015/9/8/chartex" xmlns:cx2="http://schemas.microsoft.com/office/drawing/2015/10/21/chartex" xmlns:cx3="http://schemas.microsoft.com/office/drawing/2016/5/9/chartex" xmlns:cx4="http://schemas.microsoft.com/office/drawing/2016/5/10/chartex" xmlns:cx5="http://schemas.microsoft.com/office/drawing/2016/5/11/chartex" xmlns:cx6="http://schemas.microsoft.com/office/drawing/2016/5/12/chartex" xmlns:cx7="http://schemas.microsoft.com/office/drawing/2016/5/13/chartex" xmlns:cx8="http://schemas.microsoft.com/office/drawing/2016/5/14/chartex" xmlns:mc="http://schemas.openxmlformats.org/markup-compatibility/2006" xmlns:aink="http://schemas.microsoft.com/office/drawing/2016/ink" xmlns:am3d="http://schemas.microsoft.com/office/drawing/2017/model3d" xmlns:o="urn:schemas-microsoft-com:office:office" xmlns:oel="http://schemas.microsoft.com/office/2019/extlst" xmlns:r="http://schemas.openxmlformats.org/officeDocument/2006/relationships" xmlns:m="http://schemas.openxmlformats.org/officeDocument/2006/math" xmlns:v="urn:schemas-microsoft-com:vml" xmlns:wp14="http://schemas.microsoft.com/office/word/2010/wordprocessingDrawing" xmlns:wp="http://schemas.openxmlformats.org/drawingml/2006/wordprocessingDrawing" xmlns:w10="urn:schemas-microsoft-com:office:word" xmlns:w="http://schemas.openxmlformats.org/wordprocessingml/2006/main" xmlns:w14="http://schemas.microsoft.com/office/word/2010/wordml" xmlns:w15="http://schemas.microsoft.com/office/word/2012/wordml" xmlns:w16cex="http://schemas.microsoft.com/office/word/2018/wordml/cex" xmlns:w16cid="http://schemas.microsoft.com/office/word/2016/wordml/cid" xmlns:w16="http://schemas.microsoft.com/office/word/2018/wordml" xmlns:w16du="http://schemas.microsoft.com/office/word/2023/wordml/word16du" xmlns:w16sdtdh="http://schemas.microsoft.com/office/word/2020/wordml/sdtdatahash" xmlns:w16se="http://schemas.microsoft.com/office/word/2015/wordml/symex" xmlns:wpg="http://schemas.microsoft.com/office/word/2010/wordprocessingGroup" xmlns:wpi="http://schemas.microsoft.com/office/word/2010/wordprocessingInk" xmlns:wne="http://schemas.microsoft.com/office/word/2006/wordml" xmlns:wps="http://schemas.microsoft.com/office/word/2010/wordprocessingShape" mc:Ignorable="w14 w15 w16se w16cid w16 w16cex w16sdtdh wp14">
   <w:endnote w:type="separator" w:id="-1">
     <w:p>
       <w:pPr>
@@ -2148,7 +2120,7 @@
 </file>
 
 <file path=word/footer1.xml><?xml version="1.0" encoding="utf-8"?>
-<w:ftr xmlns:wpc="http://schemas.microsoft.com/office/word/2010/wordprocessingCanvas" xmlns:cx="http://schemas.microsoft.com/office/drawing/2014/chartex" xmlns:cx1="http://schemas.microsoft.com/office/drawing/2015/9/8/chartex" xmlns:cx2="http://schemas.microsoft.com/office/drawing/2015/10/21/chartex" xmlns:cx3="http://schemas.microsoft.com/office/drawing/2016/5/9/chartex" xmlns:cx4="http://schemas.microsoft.com/office/drawing/2016/5/10/chartex" xmlns:cx5="http://schemas.microsoft.com/office/drawing/2016/5/11/chartex" xmlns:cx6="http://schemas.microsoft.com/office/drawing/2016/5/12/chartex" xmlns:cx7="http://schemas.microsoft.com/office/drawing/2016/5/13/chartex" xmlns:cx8="http://schemas.microsoft.com/office/drawing/2016/5/14/chartex" xmlns:mc="http://schemas.openxmlformats.org/markup-compatibility/2006" xmlns:aink="http://schemas.microsoft.com/office/drawing/2016/ink" xmlns:am3d="http://schemas.microsoft.com/office/drawing/2017/model3d" xmlns:o="urn:schemas-microsoft-com:office:office" xmlns:oel="http://schemas.microsoft.com/office/2019/extlst" xmlns:r="http://schemas.openxmlformats.org/officeDocument/2006/relationships" xmlns:m="http://schemas.openxmlformats.org/officeDocument/2006/math" xmlns:v="urn:schemas-microsoft-com:vml" xmlns:wp14="http://schemas.microsoft.com/office/word/2010/wordprocessingDrawing" xmlns:wp="http://schemas.openxmlformats.org/drawingml/2006/wordprocessingDrawing" xmlns:w10="urn:schemas-microsoft-com:office:word" xmlns:w="http://schemas.openxmlformats.org/wordprocessingml/2006/main" xmlns:w14="http://schemas.microsoft.com/office/word/2010/wordml" xmlns:w15="http://schemas.microsoft.com/office/word/2012/wordml" xmlns:w16cex="http://schemas.microsoft.com/office/word/2018/wordml/cex" xmlns:w16cid="http://schemas.microsoft.com/office/word/2016/wordml/cid" xmlns:w16="http://schemas.microsoft.com/office/word/2018/wordml" xmlns:w16sdtdh="http://schemas.microsoft.com/office/word/2020/wordml/sdtdatahash" xmlns:w16se="http://schemas.microsoft.com/office/word/2015/wordml/symex" xmlns:wpg="http://schemas.microsoft.com/office/word/2010/wordprocessingGroup" xmlns:wpi="http://schemas.microsoft.com/office/word/2010/wordprocessingInk" xmlns:wne="http://schemas.microsoft.com/office/word/2006/wordml" xmlns:wps="http://schemas.microsoft.com/office/word/2010/wordprocessingShape" mc:Ignorable="w14 w15 w16se w16cid w16 w16cex w16sdtdh wp14">
+<w:ftr xmlns:wpc="http://schemas.microsoft.com/office/word/2010/wordprocessingCanvas" xmlns:cx="http://schemas.microsoft.com/office/drawing/2014/chartex" xmlns:cx1="http://schemas.microsoft.com/office/drawing/2015/9/8/chartex" xmlns:cx2="http://schemas.microsoft.com/office/drawing/2015/10/21/chartex" xmlns:cx3="http://schemas.microsoft.com/office/drawing/2016/5/9/chartex" xmlns:cx4="http://schemas.microsoft.com/office/drawing/2016/5/10/chartex" xmlns:cx5="http://schemas.microsoft.com/office/drawing/2016/5/11/chartex" xmlns:cx6="http://schemas.microsoft.com/office/drawing/2016/5/12/chartex" xmlns:cx7="http://schemas.microsoft.com/office/drawing/2016/5/13/chartex" xmlns:cx8="http://schemas.microsoft.com/office/drawing/2016/5/14/chartex" xmlns:mc="http://schemas.openxmlformats.org/markup-compatibility/2006" xmlns:aink="http://schemas.microsoft.com/office/drawing/2016/ink" xmlns:am3d="http://schemas.microsoft.com/office/drawing/2017/model3d" xmlns:o="urn:schemas-microsoft-com:office:office" xmlns:oel="http://schemas.microsoft.com/office/2019/extlst" xmlns:r="http://schemas.openxmlformats.org/officeDocument/2006/relationships" xmlns:m="http://schemas.openxmlformats.org/officeDocument/2006/math" xmlns:v="urn:schemas-microsoft-com:vml" xmlns:wp14="http://schemas.microsoft.com/office/word/2010/wordprocessingDrawing" xmlns:wp="http://schemas.openxmlformats.org/drawingml/2006/wordprocessingDrawing" xmlns:w10="urn:schemas-microsoft-com:office:word" xmlns:w="http://schemas.openxmlformats.org/wordprocessingml/2006/main" xmlns:w14="http://schemas.microsoft.com/office/word/2010/wordml" xmlns:w15="http://schemas.microsoft.com/office/word/2012/wordml" xmlns:w16cex="http://schemas.microsoft.com/office/word/2018/wordml/cex" xmlns:w16cid="http://schemas.microsoft.com/office/word/2016/wordml/cid" xmlns:w16="http://schemas.microsoft.com/office/word/2018/wordml" xmlns:w16du="http://schemas.microsoft.com/office/word/2023/wordml/word16du" xmlns:w16sdtdh="http://schemas.microsoft.com/office/word/2020/wordml/sdtdatahash" xmlns:w16se="http://schemas.microsoft.com/office/word/2015/wordml/symex" xmlns:wpg="http://schemas.microsoft.com/office/word/2010/wordprocessingGroup" xmlns:wpi="http://schemas.microsoft.com/office/word/2010/wordprocessingInk" xmlns:wne="http://schemas.microsoft.com/office/word/2006/wordml" xmlns:wps="http://schemas.microsoft.com/office/word/2010/wordprocessingShape" mc:Ignorable="w14 w15 w16se w16cid w16 w16cex w16sdtdh wp14">
   <w:sdt>
     <w:sdtPr>
       <w:id w:val="1433096197"/>
@@ -2226,7 +2198,7 @@
 </file>
 
 <file path=word/footnotes.xml><?xml version="1.0" encoding="utf-8"?>
-<w:footnotes xmlns:wpc="http://schemas.microsoft.com/office/word/2010/wordprocessingCanvas" xmlns:cx="http://schemas.microsoft.com/office/drawing/2014/chartex" xmlns:cx1="http://schemas.microsoft.com/office/drawing/2015/9/8/chartex" xmlns:cx2="http://schemas.microsoft.com/office/drawing/2015/10/21/chartex" xmlns:cx3="http://schemas.microsoft.com/office/drawing/2016/5/9/chartex" xmlns:cx4="http://schemas.microsoft.com/office/drawing/2016/5/10/chartex" xmlns:cx5="http://schemas.microsoft.com/office/drawing/2016/5/11/chartex" xmlns:cx6="http://schemas.microsoft.com/office/drawing/2016/5/12/chartex" xmlns:cx7="http://schemas.microsoft.com/office/drawing/2016/5/13/chartex" xmlns:cx8="http://schemas.microsoft.com/office/drawing/2016/5/14/chartex" xmlns:mc="http://schemas.openxmlformats.org/markup-compatibility/2006" xmlns:aink="http://schemas.microsoft.com/office/drawing/2016/ink" xmlns:am3d="http://schemas.microsoft.com/office/drawing/2017/model3d" xmlns:o="urn:schemas-microsoft-com:office:office" xmlns:oel="http://schemas.microsoft.com/office/2019/extlst" xmlns:r="http://schemas.openxmlformats.org/officeDocument/2006/relationships" xmlns:m="http://schemas.openxmlformats.org/officeDocument/2006/math" xmlns:v="urn:schemas-microsoft-com:vml" xmlns:wp14="http://schemas.microsoft.com/office/word/2010/wordprocessingDrawing" xmlns:wp="http://schemas.openxmlformats.org/drawingml/2006/wordprocessingDrawing" xmlns:w10="urn:schemas-microsoft-com:office:word" xmlns:w="http://schemas.openxmlformats.org/wordprocessingml/2006/main" xmlns:w14="http://schemas.microsoft.com/office/word/2010/wordml" xmlns:w15="http://schemas.microsoft.com/office/word/2012/wordml" xmlns:w16cex="http://schemas.microsoft.com/office/word/2018/wordml/cex" xmlns:w16cid="http://schemas.microsoft.com/office/word/2016/wordml/cid" xmlns:w16="http://schemas.microsoft.com/office/word/2018/wordml" xmlns:w16sdtdh="http://schemas.microsoft.com/office/word/2020/wordml/sdtdatahash" xmlns:w16se="http://schemas.microsoft.com/office/word/2015/wordml/symex" xmlns:wpg="http://schemas.microsoft.com/office/word/2010/wordprocessingGroup" xmlns:wpi="http://schemas.microsoft.com/office/word/2010/wordprocessingInk" xmlns:wne="http://schemas.microsoft.com/office/word/2006/wordml" xmlns:wps="http://schemas.microsoft.com/office/word/2010/wordprocessingShape" mc:Ignorable="w14 w15 w16se w16cid w16 w16cex w16sdtdh wp14">
+<w:footnotes xmlns:wpc="http://schemas.microsoft.com/office/word/2010/wordprocessingCanvas" xmlns:cx="http://schemas.microsoft.com/office/drawing/2014/chartex" xmlns:cx1="http://schemas.microsoft.com/office/drawing/2015/9/8/chartex" xmlns:cx2="http://schemas.microsoft.com/office/drawing/2015/10/21/chartex" xmlns:cx3="http://schemas.microsoft.com/office/drawing/2016/5/9/chartex" xmlns:cx4="http://schemas.microsoft.com/office/drawing/2016/5/10/chartex" xmlns:cx5="http://schemas.microsoft.com/office/drawing/2016/5/11/chartex" xmlns:cx6="http://schemas.microsoft.com/office/drawing/2016/5/12/chartex" xmlns:cx7="http://schemas.microsoft.com/office/drawing/2016/5/13/chartex" xmlns:cx8="http://schemas.microsoft.com/office/drawing/2016/5/14/chartex" xmlns:mc="http://schemas.openxmlformats.org/markup-compatibility/2006" xmlns:aink="http://schemas.microsoft.com/office/drawing/2016/ink" xmlns:am3d="http://schemas.microsoft.com/office/drawing/2017/model3d" xmlns:o="urn:schemas-microsoft-com:office:office" xmlns:oel="http://schemas.microsoft.com/office/2019/extlst" xmlns:r="http://schemas.openxmlformats.org/officeDocument/2006/relationships" xmlns:m="http://schemas.openxmlformats.org/officeDocument/2006/math" xmlns:v="urn:schemas-microsoft-com:vml" xmlns:wp14="http://schemas.microsoft.com/office/word/2010/wordprocessingDrawing" xmlns:wp="http://schemas.openxmlformats.org/drawingml/2006/wordprocessingDrawing" xmlns:w10="urn:schemas-microsoft-com:office:word" xmlns:w="http://schemas.openxmlformats.org/wordprocessingml/2006/main" xmlns:w14="http://schemas.microsoft.com/office/word/2010/wordml" xmlns:w15="http://schemas.microsoft.com/office/word/2012/wordml" xmlns:w16cex="http://schemas.microsoft.com/office/word/2018/wordml/cex" xmlns:w16cid="http://schemas.microsoft.com/office/word/2016/wordml/cid" xmlns:w16="http://schemas.microsoft.com/office/word/2018/wordml" xmlns:w16du="http://schemas.microsoft.com/office/word/2023/wordml/word16du" xmlns:w16sdtdh="http://schemas.microsoft.com/office/word/2020/wordml/sdtdatahash" xmlns:w16se="http://schemas.microsoft.com/office/word/2015/wordml/symex" xmlns:wpg="http://schemas.microsoft.com/office/word/2010/wordprocessingGroup" xmlns:wpi="http://schemas.microsoft.com/office/word/2010/wordprocessingInk" xmlns:wne="http://schemas.microsoft.com/office/word/2006/wordml" xmlns:wps="http://schemas.microsoft.com/office/word/2010/wordprocessingShape" mc:Ignorable="w14 w15 w16se w16cid w16 w16cex w16sdtdh wp14">
   <w:footnote w:type="separator" w:id="-1">
     <w:p>
       <w:pPr>
@@ -2251,7 +2223,7 @@
 </file>
 
 <file path=word/header1.xml><?xml version="1.0" encoding="utf-8"?>
-<w:hdr xmlns:wpc="http://schemas.microsoft.com/office/word/2010/wordprocessingCanvas" xmlns:cx="http://schemas.microsoft.com/office/drawing/2014/chartex" xmlns:cx1="http://schemas.microsoft.com/office/drawing/2015/9/8/chartex" xmlns:cx2="http://schemas.microsoft.com/office/drawing/2015/10/21/chartex" xmlns:cx3="http://schemas.microsoft.com/office/drawing/2016/5/9/chartex" xmlns:cx4="http://schemas.microsoft.com/office/drawing/2016/5/10/chartex" xmlns:cx5="http://schemas.microsoft.com/office/drawing/2016/5/11/chartex" xmlns:cx6="http://schemas.microsoft.com/office/drawing/2016/5/12/chartex" xmlns:cx7="http://schemas.microsoft.com/office/drawing/2016/5/13/chartex" xmlns:cx8="http://schemas.microsoft.com/office/drawing/2016/5/14/chartex" xmlns:mc="http://schemas.openxmlformats.org/markup-compatibility/2006" xmlns:aink="http://schemas.microsoft.com/office/drawing/2016/ink" xmlns:am3d="http://schemas.microsoft.com/office/drawing/2017/model3d" xmlns:o="urn:schemas-microsoft-com:office:office" xmlns:oel="http://schemas.microsoft.com/office/2019/extlst" xmlns:r="http://schemas.openxmlformats.org/officeDocument/2006/relationships" xmlns:m="http://schemas.openxmlformats.org/officeDocument/2006/math" xmlns:v="urn:schemas-microsoft-com:vml" xmlns:wp14="http://schemas.microsoft.com/office/word/2010/wordprocessingDrawing" xmlns:wp="http://schemas.openxmlformats.org/drawingml/2006/wordprocessingDrawing" xmlns:w10="urn:schemas-microsoft-com:office:word" xmlns:w="http://schemas.openxmlformats.org/wordprocessingml/2006/main" xmlns:w14="http://schemas.microsoft.com/office/word/2010/wordml" xmlns:w15="http://schemas.microsoft.com/office/word/2012/wordml" xmlns:w16cex="http://schemas.microsoft.com/office/word/2018/wordml/cex" xmlns:w16cid="http://schemas.microsoft.com/office/word/2016/wordml/cid" xmlns:w16="http://schemas.microsoft.com/office/word/2018/wordml" xmlns:w16sdtdh="http://schemas.microsoft.com/office/word/2020/wordml/sdtdatahash" xmlns:w16se="http://schemas.microsoft.com/office/word/2015/wordml/symex" xmlns:wpg="http://schemas.microsoft.com/office/word/2010/wordprocessingGroup" xmlns:wpi="http://schemas.microsoft.com/office/word/2010/wordprocessingInk" xmlns:wne="http://schemas.microsoft.com/office/word/2006/wordml" xmlns:wps="http://schemas.microsoft.com/office/word/2010/wordprocessingShape" mc:Ignorable="w14 w15 w16se w16cid w16 w16cex w16sdtdh wp14">
+<w:hdr xmlns:wpc="http://schemas.microsoft.com/office/word/2010/wordprocessingCanvas" xmlns:cx="http://schemas.microsoft.com/office/drawing/2014/chartex" xmlns:cx1="http://schemas.microsoft.com/office/drawing/2015/9/8/chartex" xmlns:cx2="http://schemas.microsoft.com/office/drawing/2015/10/21/chartex" xmlns:cx3="http://schemas.microsoft.com/office/drawing/2016/5/9/chartex" xmlns:cx4="http://schemas.microsoft.com/office/drawing/2016/5/10/chartex" xmlns:cx5="http://schemas.microsoft.com/office/drawing/2016/5/11/chartex" xmlns:cx6="http://schemas.microsoft.com/office/drawing/2016/5/12/chartex" xmlns:cx7="http://schemas.microsoft.com/office/drawing/2016/5/13/chartex" xmlns:cx8="http://schemas.microsoft.com/office/drawing/2016/5/14/chartex" xmlns:mc="http://schemas.openxmlformats.org/markup-compatibility/2006" xmlns:aink="http://schemas.microsoft.com/office/drawing/2016/ink" xmlns:am3d="http://schemas.microsoft.com/office/drawing/2017/model3d" xmlns:o="urn:schemas-microsoft-com:office:office" xmlns:oel="http://schemas.microsoft.com/office/2019/extlst" xmlns:r="http://schemas.openxmlformats.org/officeDocument/2006/relationships" xmlns:m="http://schemas.openxmlformats.org/officeDocument/2006/math" xmlns:v="urn:schemas-microsoft-com:vml" xmlns:wp14="http://schemas.microsoft.com/office/word/2010/wordprocessingDrawing" xmlns:wp="http://schemas.openxmlformats.org/drawingml/2006/wordprocessingDrawing" xmlns:w10="urn:schemas-microsoft-com:office:word" xmlns:w="http://schemas.openxmlformats.org/wordprocessingml/2006/main" xmlns:w14="http://schemas.microsoft.com/office/word/2010/wordml" xmlns:w15="http://schemas.microsoft.com/office/word/2012/wordml" xmlns:w16cex="http://schemas.microsoft.com/office/word/2018/wordml/cex" xmlns:w16cid="http://schemas.microsoft.com/office/word/2016/wordml/cid" xmlns:w16="http://schemas.microsoft.com/office/word/2018/wordml" xmlns:w16du="http://schemas.microsoft.com/office/word/2023/wordml/word16du" xmlns:w16sdtdh="http://schemas.microsoft.com/office/word/2020/wordml/sdtdatahash" xmlns:w16se="http://schemas.microsoft.com/office/word/2015/wordml/symex" xmlns:wpg="http://schemas.microsoft.com/office/word/2010/wordprocessingGroup" xmlns:wpi="http://schemas.microsoft.com/office/word/2010/wordprocessingInk" xmlns:wne="http://schemas.microsoft.com/office/word/2006/wordml" xmlns:wps="http://schemas.microsoft.com/office/word/2010/wordprocessingShape" mc:Ignorable="w14 w15 w16se w16cid w16 w16cex w16sdtdh wp14">
   <w:p>
     <w:pPr>
       <w:pStyle w:val="Heading1"/>
@@ -2342,7 +2314,7 @@
 </file>
 
 <file path=word/numbering.xml><?xml version="1.0" encoding="utf-8"?>
-<w:numbering xmlns:wpc="http://schemas.microsoft.com/office/word/2010/wordprocessingCanvas" xmlns:cx="http://schemas.microsoft.com/office/drawing/2014/chartex" xmlns:cx1="http://schemas.microsoft.com/office/drawing/2015/9/8/chartex" xmlns:cx2="http://schemas.microsoft.com/office/drawing/2015/10/21/chartex" xmlns:cx3="http://schemas.microsoft.com/office/drawing/2016/5/9/chartex" xmlns:cx4="http://schemas.microsoft.com/office/drawing/2016/5/10/chartex" xmlns:cx5="http://schemas.microsoft.com/office/drawing/2016/5/11/chartex" xmlns:cx6="http://schemas.microsoft.com/office/drawing/2016/5/12/chartex" xmlns:cx7="http://schemas.microsoft.com/office/drawing/2016/5/13/chartex" xmlns:cx8="http://schemas.microsoft.com/office/drawing/2016/5/14/chartex" xmlns:mc="http://schemas.openxmlformats.org/markup-compatibility/2006" xmlns:aink="http://schemas.microsoft.com/office/drawing/2016/ink" xmlns:am3d="http://schemas.microsoft.com/office/drawing/2017/model3d" xmlns:o="urn:schemas-microsoft-com:office:office" xmlns:oel="http://schemas.microsoft.com/office/2019/extlst" xmlns:r="http://schemas.openxmlformats.org/officeDocument/2006/relationships" xmlns:m="http://schemas.openxmlformats.org/officeDocument/2006/math" xmlns:v="urn:schemas-microsoft-com:vml" xmlns:wp14="http://schemas.microsoft.com/office/word/2010/wordprocessingDrawing" xmlns:wp="http://schemas.openxmlformats.org/drawingml/2006/wordprocessingDrawing" xmlns:w10="urn:schemas-microsoft-com:office:word" xmlns:w="http://schemas.openxmlformats.org/wordprocessingml/2006/main" xmlns:w14="http://schemas.microsoft.com/office/word/2010/wordml" xmlns:w15="http://schemas.microsoft.com/office/word/2012/wordml" xmlns:w16cex="http://schemas.microsoft.com/office/word/2018/wordml/cex" xmlns:w16cid="http://schemas.microsoft.com/office/word/2016/wordml/cid" xmlns:w16="http://schemas.microsoft.com/office/word/2018/wordml" xmlns:w16sdtdh="http://schemas.microsoft.com/office/word/2020/wordml/sdtdatahash" xmlns:w16se="http://schemas.microsoft.com/office/word/2015/wordml/symex" xmlns:wpg="http://schemas.microsoft.com/office/word/2010/wordprocessingGroup" xmlns:wpi="http://schemas.microsoft.com/office/word/2010/wordprocessingInk" xmlns:wne="http://schemas.microsoft.com/office/word/2006/wordml" xmlns:wps="http://schemas.microsoft.com/office/word/2010/wordprocessingShape" mc:Ignorable="w14 w15 w16se w16cid w16 w16cex w16sdtdh wp14">
+<w:numbering xmlns:wpc="http://schemas.microsoft.com/office/word/2010/wordprocessingCanvas" xmlns:cx="http://schemas.microsoft.com/office/drawing/2014/chartex" xmlns:cx1="http://schemas.microsoft.com/office/drawing/2015/9/8/chartex" xmlns:cx2="http://schemas.microsoft.com/office/drawing/2015/10/21/chartex" xmlns:cx3="http://schemas.microsoft.com/office/drawing/2016/5/9/chartex" xmlns:cx4="http://schemas.microsoft.com/office/drawing/2016/5/10/chartex" xmlns:cx5="http://schemas.microsoft.com/office/drawing/2016/5/11/chartex" xmlns:cx6="http://schemas.microsoft.com/office/drawing/2016/5/12/chartex" xmlns:cx7="http://schemas.microsoft.com/office/drawing/2016/5/13/chartex" xmlns:cx8="http://schemas.microsoft.com/office/drawing/2016/5/14/chartex" xmlns:mc="http://schemas.openxmlformats.org/markup-compatibility/2006" xmlns:aink="http://schemas.microsoft.com/office/drawing/2016/ink" xmlns:am3d="http://schemas.microsoft.com/office/drawing/2017/model3d" xmlns:o="urn:schemas-microsoft-com:office:office" xmlns:oel="http://schemas.microsoft.com/office/2019/extlst" xmlns:r="http://schemas.openxmlformats.org/officeDocument/2006/relationships" xmlns:m="http://schemas.openxmlformats.org/officeDocument/2006/math" xmlns:v="urn:schemas-microsoft-com:vml" xmlns:wp14="http://schemas.microsoft.com/office/word/2010/wordprocessingDrawing" xmlns:wp="http://schemas.openxmlformats.org/drawingml/2006/wordprocessingDrawing" xmlns:w10="urn:schemas-microsoft-com:office:word" xmlns:w="http://schemas.openxmlformats.org/wordprocessingml/2006/main" xmlns:w14="http://schemas.microsoft.com/office/word/2010/wordml" xmlns:w15="http://schemas.microsoft.com/office/word/2012/wordml" xmlns:w16cex="http://schemas.microsoft.com/office/word/2018/wordml/cex" xmlns:w16cid="http://schemas.microsoft.com/office/word/2016/wordml/cid" xmlns:w16="http://schemas.microsoft.com/office/word/2018/wordml" xmlns:w16du="http://schemas.microsoft.com/office/word/2023/wordml/word16du" xmlns:w16sdtdh="http://schemas.microsoft.com/office/word/2020/wordml/sdtdatahash" xmlns:w16se="http://schemas.microsoft.com/office/word/2015/wordml/symex" xmlns:wpg="http://schemas.microsoft.com/office/word/2010/wordprocessingGroup" xmlns:wpi="http://schemas.microsoft.com/office/word/2010/wordprocessingInk" xmlns:wne="http://schemas.microsoft.com/office/word/2006/wordml" xmlns:wps="http://schemas.microsoft.com/office/word/2010/wordprocessingShape" mc:Ignorable="w14 w15 w16se w16cid w16 w16cex w16sdtdh wp14">
   <w:abstractNum w:abstractNumId="0" w15:restartNumberingAfterBreak="0">
     <w:nsid w:val="06727061"/>
     <w:multiLevelType w:val="hybridMultilevel"/>

</xml_diff>

<commit_message>
Week 4 html, week 5 menu app
</commit_message>
<xml_diff>
--- a/Week-04-ECMAScript_6_and_Intermediate_JavaScript/Week-04-Coding-Assignment-1a.docx
+++ b/Week-04-ECMAScript_6_and_Intermediate_JavaScript/Week-04-Coding-Assignment-1a.docx
@@ -29,6 +29,59 @@
           <w:szCs w:val="24"/>
         </w:rPr>
         <w:t>URL to GitHub Repository:</w:t>
+      </w:r>
+    </w:p>
+    <w:p>
+      <w:pPr>
+        <w:rPr>
+          <w:bCs/>
+          <w:szCs w:val="24"/>
+        </w:rPr>
+      </w:pPr>
+      <w:r>
+        <w:rPr>
+          <w:bCs/>
+          <w:szCs w:val="24"/>
+        </w:rPr>
+        <w:t xml:space="preserve">URL for Repository </w:t>
+      </w:r>
+    </w:p>
+    <w:p>
+      <w:pPr>
+        <w:rPr>
+          <w:bCs/>
+          <w:szCs w:val="24"/>
+        </w:rPr>
+      </w:pPr>
+      <w:r>
+        <w:rPr>
+          <w:bCs/>
+          <w:szCs w:val="24"/>
+        </w:rPr>
+        <w:t>https://github.com/mcmacias/PromineoTech.git</w:t>
+      </w:r>
+    </w:p>
+    <w:p>
+      <w:pPr>
+        <w:rPr>
+          <w:bCs/>
+          <w:szCs w:val="24"/>
+        </w:rPr>
+      </w:pPr>
+    </w:p>
+    <w:p>
+      <w:pPr>
+        <w:rPr>
+          <w:bCs/>
+          <w:szCs w:val="24"/>
+        </w:rPr>
+      </w:pPr>
+      <w:r>
+        <w:rPr>
+          <w:bCs/>
+          <w:szCs w:val="24"/>
+        </w:rPr>
+        <w:t>URL straight to week 4 folder:</w:t>
       </w:r>
     </w:p>
     <w:p>
@@ -215,7 +268,6 @@
           <w:szCs w:val="24"/>
         </w:rPr>
       </w:pPr>
-      <w:proofErr w:type="gramStart"/>
       <w:r>
         <w:rPr>
           <w:rFonts w:eastAsia="Times New Roman" w:cs="Times New Roman"/>
@@ -224,18 +276,7 @@
           <w:color w:val="21252A"/>
           <w:szCs w:val="24"/>
         </w:rPr>
-        <w:t>Comment</w:t>
-      </w:r>
-      <w:proofErr w:type="gramEnd"/>
-      <w:r>
-        <w:rPr>
-          <w:rFonts w:eastAsia="Times New Roman" w:cs="Times New Roman"/>
-          <w:b/>
-          <w:bCs/>
-          <w:color w:val="21252A"/>
-          <w:szCs w:val="24"/>
-        </w:rPr>
-        <w:t xml:space="preserve"> your code</w:t>
+        <w:t>Comment your code</w:t>
       </w:r>
       <w:r>
         <w:rPr>
@@ -456,27 +497,7 @@
           <w:szCs w:val="24"/>
           <w:u w:val="single"/>
         </w:rPr>
-        <w:t xml:space="preserve"> -- using </w:t>
-      </w:r>
-      <w:proofErr w:type="gramStart"/>
-      <w:r>
-        <w:rPr>
-          <w:bCs/>
-          <w:color w:val="000000" w:themeColor="text1"/>
-          <w:szCs w:val="24"/>
-          <w:u w:val="single"/>
-        </w:rPr>
-        <w:t>console.log(</w:t>
-      </w:r>
-      <w:proofErr w:type="gramEnd"/>
-      <w:r>
-        <w:rPr>
-          <w:bCs/>
-          <w:color w:val="000000" w:themeColor="text1"/>
-          <w:szCs w:val="24"/>
-          <w:u w:val="single"/>
-        </w:rPr>
-        <w:t>)</w:t>
+        <w:t xml:space="preserve"> -- using console.log()</w:t>
       </w:r>
       <w:r>
         <w:rPr>
@@ -571,7 +592,6 @@
           <w:szCs w:val="24"/>
         </w:rPr>
       </w:pPr>
-      <w:proofErr w:type="gramStart"/>
       <w:r>
         <w:rPr>
           <w:b/>
@@ -579,9 +599,9 @@
           <w:szCs w:val="24"/>
           <w:u w:val="single"/>
         </w:rPr>
+        <w:lastRenderedPageBreak/>
         <w:t>ages[</w:t>
       </w:r>
-      <w:proofErr w:type="gramEnd"/>
       <w:r>
         <w:rPr>
           <w:b/>
@@ -655,21 +675,7 @@
         <w:rPr>
           <w:szCs w:val="24"/>
         </w:rPr>
-        <w:t>(</w:t>
-      </w:r>
-      <w:proofErr w:type="gramStart"/>
-      <w:r>
-        <w:rPr>
-          <w:szCs w:val="24"/>
-        </w:rPr>
-        <w:t>works</w:t>
-      </w:r>
-      <w:proofErr w:type="gramEnd"/>
-      <w:r>
-        <w:rPr>
-          <w:szCs w:val="24"/>
-        </w:rPr>
-        <w:t xml:space="preserve"> for arrays of different lengths).</w:t>
+        <w:t>(works for arrays of different lengths).</w:t>
       </w:r>
     </w:p>
     <w:p>
@@ -1005,7 +1011,6 @@
         </w:rPr>
         <w:t xml:space="preserve">Create a new array called </w:t>
       </w:r>
-      <w:proofErr w:type="spellStart"/>
       <w:r>
         <w:rPr>
           <w:b/>
@@ -1014,14 +1019,12 @@
         </w:rPr>
         <w:t>nameLengths</w:t>
       </w:r>
-      <w:proofErr w:type="spellEnd"/>
       <w:r>
         <w:rPr>
           <w:szCs w:val="24"/>
         </w:rPr>
         <w:t xml:space="preserve">. Write a loop to iterate over the previously created names array and add the length of each name to the </w:t>
       </w:r>
-      <w:proofErr w:type="spellStart"/>
       <w:r>
         <w:rPr>
           <w:b/>
@@ -1030,7 +1033,6 @@
         </w:rPr>
         <w:t>nameLengths</w:t>
       </w:r>
-      <w:proofErr w:type="spellEnd"/>
       <w:r>
         <w:rPr>
           <w:szCs w:val="24"/>
@@ -1137,19 +1139,11 @@
         </w:rPr>
         <w:t xml:space="preserve">let </w:t>
       </w:r>
-      <w:proofErr w:type="spellStart"/>
-      <w:r>
-        <w:rPr>
-          <w:szCs w:val="24"/>
-        </w:rPr>
-        <w:t>nameLengths</w:t>
-      </w:r>
-      <w:proofErr w:type="spellEnd"/>
-      <w:r>
-        <w:rPr>
-          <w:szCs w:val="24"/>
-        </w:rPr>
-        <w:t xml:space="preserve"> = [5, 3, 4]</w:t>
+      <w:r>
+        <w:rPr>
+          <w:szCs w:val="24"/>
+        </w:rPr>
+        <w:t>nameLengths = [5, 3, 4]</w:t>
       </w:r>
       <w:r>
         <w:rPr>
@@ -1215,21 +1209,8 @@
         <w:rPr>
           <w:szCs w:val="24"/>
         </w:rPr>
-        <w:t xml:space="preserve">Write a loop to iterate over the </w:t>
-      </w:r>
-      <w:proofErr w:type="spellStart"/>
-      <w:r>
-        <w:rPr>
-          <w:szCs w:val="24"/>
-        </w:rPr>
-        <w:t>nameLengths</w:t>
-      </w:r>
-      <w:proofErr w:type="spellEnd"/>
-      <w:r>
-        <w:rPr>
-          <w:szCs w:val="24"/>
-        </w:rPr>
-        <w:t xml:space="preserve"> array and calculate the sum of all the elements in the array. </w:t>
+        <w:lastRenderedPageBreak/>
+        <w:t xml:space="preserve">Write a loop to iterate over the nameLengths array and calculate the sum of all the elements in the array. </w:t>
       </w:r>
       <w:r>
         <w:rPr>
@@ -1273,7 +1254,6 @@
         </w:rPr>
         <w:t xml:space="preserve">two parameters, </w:t>
       </w:r>
-      <w:proofErr w:type="gramStart"/>
       <w:r>
         <w:rPr>
           <w:b/>
@@ -1282,7 +1262,6 @@
         </w:rPr>
         <w:t>word</w:t>
       </w:r>
-      <w:proofErr w:type="gramEnd"/>
       <w:r>
         <w:rPr>
           <w:szCs w:val="24"/>
@@ -1313,21 +1292,7 @@
         <w:rPr>
           <w:szCs w:val="24"/>
         </w:rPr>
-        <w:t>word concatenated to itself n number of times. (</w:t>
-      </w:r>
-      <w:proofErr w:type="gramStart"/>
-      <w:r>
-        <w:rPr>
-          <w:szCs w:val="24"/>
-        </w:rPr>
-        <w:t>i.e.</w:t>
-      </w:r>
-      <w:proofErr w:type="gramEnd"/>
-      <w:r>
-        <w:rPr>
-          <w:szCs w:val="24"/>
-        </w:rPr>
-        <w:t xml:space="preserve"> if I pass in </w:t>
+        <w:t xml:space="preserve">word concatenated to itself n number of times. (i.e. if I pass in </w:t>
       </w:r>
       <w:r>
         <w:rPr>
@@ -1371,14 +1336,12 @@
         </w:rPr>
         <w:t>‘</w:t>
       </w:r>
-      <w:proofErr w:type="spellStart"/>
       <w:r>
         <w:rPr>
           <w:szCs w:val="24"/>
         </w:rPr>
         <w:t>HelloHelloHello</w:t>
       </w:r>
-      <w:proofErr w:type="spellEnd"/>
       <w:r>
         <w:rPr>
           <w:szCs w:val="24"/>
@@ -1413,7 +1376,6 @@
         <w:rPr>
           <w:szCs w:val="24"/>
         </w:rPr>
-        <w:lastRenderedPageBreak/>
         <w:t xml:space="preserve">Write a </w:t>
       </w:r>
       <w:r>
@@ -1440,7 +1402,6 @@
         </w:rPr>
         <w:t xml:space="preserve">, </w:t>
       </w:r>
-      <w:proofErr w:type="spellStart"/>
       <w:r>
         <w:rPr>
           <w:b/>
@@ -1449,14 +1410,12 @@
         </w:rPr>
         <w:t>firstName</w:t>
       </w:r>
-      <w:proofErr w:type="spellEnd"/>
       <w:r>
         <w:rPr>
           <w:szCs w:val="24"/>
         </w:rPr>
         <w:t xml:space="preserve"> and </w:t>
       </w:r>
-      <w:proofErr w:type="spellStart"/>
       <w:r>
         <w:rPr>
           <w:b/>
@@ -1465,7 +1424,6 @@
         </w:rPr>
         <w:t>lastName</w:t>
       </w:r>
-      <w:proofErr w:type="spellEnd"/>
       <w:r>
         <w:rPr>
           <w:szCs w:val="24"/>
@@ -1746,7 +1704,6 @@
         </w:rPr>
         <w:t xml:space="preserve">called </w:t>
       </w:r>
-      <w:proofErr w:type="spellStart"/>
       <w:r>
         <w:rPr>
           <w:b/>
@@ -1755,56 +1712,38 @@
         </w:rPr>
         <w:t>willBuyDrink</w:t>
       </w:r>
-      <w:proofErr w:type="spellEnd"/>
-      <w:r>
-        <w:rPr>
-          <w:szCs w:val="24"/>
-        </w:rPr>
-        <w:t xml:space="preserve"> that takes a </w:t>
-      </w:r>
-      <w:proofErr w:type="spellStart"/>
-      <w:r>
-        <w:rPr>
-          <w:szCs w:val="24"/>
-        </w:rPr>
-        <w:t>boolean</w:t>
-      </w:r>
-      <w:proofErr w:type="spellEnd"/>
+      <w:r>
+        <w:rPr>
+          <w:szCs w:val="24"/>
+        </w:rPr>
+        <w:t xml:space="preserve"> that takes a boolean </w:t>
+      </w:r>
+      <w:r>
+        <w:rPr>
+          <w:b/>
+          <w:bCs/>
+          <w:szCs w:val="24"/>
+        </w:rPr>
+        <w:t>isHotOutside</w:t>
+      </w:r>
+      <w:r>
+        <w:rPr>
+          <w:szCs w:val="24"/>
+        </w:rPr>
+        <w:t xml:space="preserve">, and a </w:t>
+      </w:r>
+      <w:r>
+        <w:rPr>
+          <w:szCs w:val="24"/>
+        </w:rPr>
+        <w:t>number</w:t>
+      </w:r>
       <w:r>
         <w:rPr>
           <w:szCs w:val="24"/>
         </w:rPr>
         <w:t xml:space="preserve"> </w:t>
       </w:r>
-      <w:proofErr w:type="spellStart"/>
-      <w:r>
-        <w:rPr>
-          <w:b/>
-          <w:bCs/>
-          <w:szCs w:val="24"/>
-        </w:rPr>
-        <w:t>isHotOutside</w:t>
-      </w:r>
-      <w:proofErr w:type="spellEnd"/>
-      <w:r>
-        <w:rPr>
-          <w:szCs w:val="24"/>
-        </w:rPr>
-        <w:t xml:space="preserve">, and a </w:t>
-      </w:r>
-      <w:r>
-        <w:rPr>
-          <w:szCs w:val="24"/>
-        </w:rPr>
-        <w:t>number</w:t>
-      </w:r>
-      <w:r>
-        <w:rPr>
-          <w:szCs w:val="24"/>
-        </w:rPr>
-        <w:t xml:space="preserve"> </w:t>
-      </w:r>
-      <w:proofErr w:type="spellStart"/>
       <w:r>
         <w:rPr>
           <w:b/>
@@ -1813,14 +1752,12 @@
         </w:rPr>
         <w:t>moneyInPocket</w:t>
       </w:r>
-      <w:proofErr w:type="spellEnd"/>
       <w:r>
         <w:rPr>
           <w:szCs w:val="24"/>
         </w:rPr>
         <w:t xml:space="preserve">, and returns true if it is hot outside and if </w:t>
       </w:r>
-      <w:proofErr w:type="spellStart"/>
       <w:r>
         <w:rPr>
           <w:b/>
@@ -1829,7 +1766,6 @@
         </w:rPr>
         <w:t>moneyInPocket</w:t>
       </w:r>
-      <w:proofErr w:type="spellEnd"/>
       <w:r>
         <w:rPr>
           <w:szCs w:val="24"/>
@@ -2068,6 +2004,7 @@
           <w:bCs/>
           <w:szCs w:val="24"/>
         </w:rPr>
+        <w:lastRenderedPageBreak/>
         <w:t xml:space="preserve">This should then be uploaded to a publicly accessible site, such as YouTube. </w:t>
       </w:r>
     </w:p>

</xml_diff>